<commit_message>
Update Minutes of 2024-02-28 Meeting #463.docx
</commit_message>
<xml_diff>
--- a/zip/Minutes of 2024-02-28 Meeting #463.docx
+++ b/zip/Minutes of 2024-02-28 Meeting #463.docx
@@ -2069,6 +2069,7 @@
           <w:sz w:val="22"/>
           <w:szCs w:val="22"/>
         </w:rPr>
+        <w:lastRenderedPageBreak/>
         <w:t xml:space="preserve">Copy permalinks to ZIP files from </w:t>
       </w:r>
       <w:r>
@@ -2296,26 +2297,356 @@
       </w:pPr>
       <w:r>
         <w:rPr>
-          <w:rFonts w:ascii="Calibri" w:hAnsi="Calibri"/>
-          <w:color w:val="000000"/>
-          <w:sz w:val="22"/>
-          <w:szCs w:val="22"/>
-        </w:rPr>
-        <w:t xml:space="preserve"> Hubert </w:t>
-      </w:r>
-      <w:r>
-        <w:rPr>
           <w:rStyle w:val="ui-provider"/>
         </w:rPr>
-        <w:t>moves</w:t>
-      </w:r>
+        <w:t xml:space="preserve">Hubert moves that the TC approve OData V4.02 Committee Specification Draft 01 and all associated artifacts packaged together in </w:t>
+      </w:r>
+      <w:hyperlink r:id="rId24" w:tgtFrame="_blank" w:tooltip="https://github.com/oasis-tcs/odata-specs/raw/dbd9b88fc20823b9264abfb7bb84a7908181aed3/zip/odata-v4.02-csd01-2024-02-28.zip" w:history="1">
+        <w:r>
+          <w:rPr>
+            <w:rStyle w:val="Hyperlink"/>
+          </w:rPr>
+          <w:t>https://github.com/oasis-tcs/odata-specs/raw/dbd9b88fc20823b9264abfb7bb84a7908181aed3/zip/odata-v4.02-csd01-2024-02-28.zip</w:t>
+        </w:r>
+      </w:hyperlink>
       <w:r>
         <w:rPr>
           <w:rStyle w:val="ui-provider"/>
         </w:rPr>
-        <w:t xml:space="preserve"> that the TC approve OData Common Schema Definition Language (CSDL) JSON Representation V4.02 Committee Specification Draft 01 and all associated artifacts packaged together in </w:t>
-      </w:r>
-      <w:hyperlink r:id="rId24" w:tgtFrame="_blank" w:tooltip="https://github.com/oasis-tcs/odata-specs/raw/dbd9b88fc20823b9264abfb7bb84a7908181aed3/zip/odata-csdl-json-v4.02-csd01-2024-02-28.zip" w:history="1">
+        <w:t>, designate the Markdown version of the specification as authoritative, and submit the Committee Specification Draft for 30 days of public review.</w:t>
+      </w:r>
+    </w:p>
+    <w:p>
+      <w:pPr>
+        <w:ind w:left="360"/>
+        <w:contextualSpacing w:val="0"/>
+        <w:rPr>
+          <w:rStyle w:val="ui-provider"/>
+        </w:rPr>
+      </w:pPr>
+      <w:r>
+        <w:rPr>
+          <w:rStyle w:val="ui-provider"/>
+        </w:rPr>
+        <w:t>Stefan seconds.</w:t>
+      </w:r>
+    </w:p>
+    <w:p>
+      <w:pPr>
+        <w:ind w:left="360"/>
+        <w:contextualSpacing w:val="0"/>
+        <w:rPr>
+          <w:rFonts w:ascii="Calibri" w:hAnsi="Calibri"/>
+          <w:color w:val="000000"/>
+          <w:sz w:val="22"/>
+          <w:szCs w:val="22"/>
+        </w:rPr>
+      </w:pPr>
+      <w:r>
+        <w:rPr>
+          <w:rFonts w:ascii="Calibri" w:hAnsi="Calibri"/>
+          <w:color w:val="000000"/>
+          <w:sz w:val="22"/>
+          <w:szCs w:val="22"/>
+        </w:rPr>
+        <w:t>No objections, the motion passes.</w:t>
+      </w:r>
+    </w:p>
+    <w:p>
+      <w:pPr>
+        <w:contextualSpacing w:val="0"/>
+        <w:rPr>
+          <w:rFonts w:ascii="Calibri" w:hAnsi="Calibri"/>
+          <w:color w:val="000000"/>
+          <w:sz w:val="22"/>
+          <w:szCs w:val="22"/>
+        </w:rPr>
+      </w:pPr>
+      <w:r>
+        <w:rPr>
+          <w:rFonts w:ascii="Calibri" w:hAnsi="Calibri"/>
+          <w:color w:val="000000"/>
+          <w:sz w:val="22"/>
+          <w:szCs w:val="22"/>
+        </w:rPr>
+        <w:t>-----</w:t>
+      </w:r>
+    </w:p>
+    <w:p>
+      <w:pPr>
+        <w:numPr>
+          <w:ilvl w:val="1"/>
+          <w:numId w:val="22"/>
+        </w:numPr>
+        <w:contextualSpacing w:val="0"/>
+        <w:rPr>
+          <w:rFonts w:ascii="Calibri" w:hAnsi="Calibri"/>
+          <w:color w:val="000000"/>
+          <w:sz w:val="22"/>
+          <w:szCs w:val="22"/>
+        </w:rPr>
+      </w:pPr>
+      <w:r>
+        <w:rPr>
+          <w:rFonts w:ascii="Calibri" w:hAnsi="Calibri"/>
+          <w:sz w:val="22"/>
+          <w:szCs w:val="22"/>
+        </w:rPr>
+        <w:t>Sample Motion for CSDL XML:</w:t>
+      </w:r>
+    </w:p>
+    <w:p>
+      <w:pPr>
+        <w:numPr>
+          <w:ilvl w:val="2"/>
+          <w:numId w:val="22"/>
+        </w:numPr>
+        <w:contextualSpacing w:val="0"/>
+        <w:rPr>
+          <w:rFonts w:ascii="Calibri" w:hAnsi="Calibri"/>
+          <w:color w:val="000000"/>
+          <w:sz w:val="22"/>
+          <w:szCs w:val="22"/>
+        </w:rPr>
+      </w:pPr>
+      <w:r>
+        <w:rPr>
+          <w:rFonts w:ascii="Calibri" w:hAnsi="Calibri"/>
+          <w:sz w:val="22"/>
+          <w:szCs w:val="22"/>
+        </w:rPr>
+        <w:t xml:space="preserve">I move that the TC approve OData Common Schema Definition Language (CSDL) XML Representation V4.02 Committee Specification Draft 01 and all associated artifacts packaged together in </w:t>
+      </w:r>
+      <w:r>
+        <w:rPr>
+          <w:rFonts w:ascii="Calibri" w:hAnsi="Calibri"/>
+          <w:sz w:val="22"/>
+          <w:szCs w:val="22"/>
+          <w:highlight w:val="yellow"/>
+        </w:rPr>
+        <w:t>…</w:t>
+      </w:r>
+      <w:r>
+        <w:rPr>
+          <w:rFonts w:ascii="Calibri" w:hAnsi="Calibri"/>
+          <w:sz w:val="22"/>
+          <w:szCs w:val="22"/>
+        </w:rPr>
+        <w:t>, designate the Markdown version of the specification as authoritative, and submit the Committee Specification Draft for 30 days of public review.</w:t>
+      </w:r>
+    </w:p>
+    <w:p>
+      <w:pPr>
+        <w:contextualSpacing w:val="0"/>
+        <w:rPr>
+          <w:rFonts w:ascii="Calibri" w:hAnsi="Calibri"/>
+          <w:color w:val="000000"/>
+          <w:sz w:val="22"/>
+          <w:szCs w:val="22"/>
+        </w:rPr>
+      </w:pPr>
+      <w:r>
+        <w:rPr>
+          <w:rFonts w:ascii="Calibri" w:hAnsi="Calibri"/>
+          <w:color w:val="000000"/>
+          <w:sz w:val="22"/>
+          <w:szCs w:val="22"/>
+        </w:rPr>
+        <w:t>Discussion:</w:t>
+      </w:r>
+    </w:p>
+    <w:p>
+      <w:pPr>
+        <w:ind w:left="360"/>
+        <w:contextualSpacing w:val="0"/>
+        <w:rPr>
+          <w:rStyle w:val="ui-provider"/>
+        </w:rPr>
+      </w:pPr>
+      <w:r>
+        <w:rPr>
+          <w:rStyle w:val="ui-provider"/>
+        </w:rPr>
+        <w:t xml:space="preserve">Hubert moves that the TC approve OData Common Schema Definition Language (CSDL) XML Representation V4.02 Committee Specification Draft 01 and all associated artifacts packaged together in </w:t>
+      </w:r>
+      <w:hyperlink r:id="rId25" w:tgtFrame="_blank" w:tooltip="https://github.com/oasis-tcs/odata-specs/raw/dbd9b88fc20823b9264abfb7bb84a7908181aed3/zip/odata-csdl-xml-v4.02-csd01-2024-02-28.zip" w:history="1">
+        <w:r>
+          <w:rPr>
+            <w:rStyle w:val="Hyperlink"/>
+          </w:rPr>
+          <w:t>https://github.com/oasis-tcs/odata-specs/raw/dbd9b88fc20823b9264abfb7bb84a7908181aed3/zip/odata-csdl-xml-v4.02-csd01-2024-02-28.zip</w:t>
+        </w:r>
+      </w:hyperlink>
+      <w:r>
+        <w:rPr>
+          <w:rStyle w:val="ui-provider"/>
+        </w:rPr>
+        <w:t>, designate the Markdown version of the specification as authoritative, and submit the Committee Specification Draft for 30 days of public review.</w:t>
+      </w:r>
+    </w:p>
+    <w:p>
+      <w:pPr>
+        <w:ind w:left="360"/>
+        <w:contextualSpacing w:val="0"/>
+        <w:rPr>
+          <w:rStyle w:val="ui-provider"/>
+        </w:rPr>
+      </w:pPr>
+      <w:r>
+        <w:rPr>
+          <w:rStyle w:val="ui-provider"/>
+        </w:rPr>
+        <w:t>George seconds.</w:t>
+      </w:r>
+    </w:p>
+    <w:p>
+      <w:pPr>
+        <w:ind w:left="360"/>
+        <w:contextualSpacing w:val="0"/>
+        <w:rPr>
+          <w:rFonts w:ascii="Calibri" w:hAnsi="Calibri"/>
+          <w:color w:val="000000"/>
+          <w:sz w:val="22"/>
+          <w:szCs w:val="22"/>
+        </w:rPr>
+      </w:pPr>
+      <w:r>
+        <w:rPr>
+          <w:rFonts w:ascii="Calibri" w:hAnsi="Calibri"/>
+          <w:color w:val="000000"/>
+          <w:sz w:val="22"/>
+          <w:szCs w:val="22"/>
+        </w:rPr>
+        <w:t>No objections, the motion passes.</w:t>
+      </w:r>
+    </w:p>
+    <w:p>
+      <w:pPr>
+        <w:contextualSpacing w:val="0"/>
+        <w:rPr>
+          <w:rFonts w:ascii="Calibri" w:hAnsi="Calibri"/>
+          <w:color w:val="000000"/>
+          <w:sz w:val="22"/>
+          <w:szCs w:val="22"/>
+        </w:rPr>
+      </w:pPr>
+      <w:r>
+        <w:rPr>
+          <w:rFonts w:ascii="Calibri" w:hAnsi="Calibri"/>
+          <w:color w:val="000000"/>
+          <w:sz w:val="22"/>
+          <w:szCs w:val="22"/>
+        </w:rPr>
+        <w:t>-----</w:t>
+      </w:r>
+    </w:p>
+    <w:p>
+      <w:pPr>
+        <w:numPr>
+          <w:ilvl w:val="1"/>
+          <w:numId w:val="22"/>
+        </w:numPr>
+        <w:contextualSpacing w:val="0"/>
+        <w:rPr>
+          <w:rFonts w:ascii="Calibri" w:hAnsi="Calibri"/>
+          <w:color w:val="000000"/>
+          <w:sz w:val="22"/>
+          <w:szCs w:val="22"/>
+        </w:rPr>
+      </w:pPr>
+      <w:r>
+        <w:rPr>
+          <w:rFonts w:ascii="Calibri" w:hAnsi="Calibri"/>
+          <w:sz w:val="22"/>
+          <w:szCs w:val="22"/>
+        </w:rPr>
+        <w:t>Sample Motion for CSDL JSON:</w:t>
+      </w:r>
+    </w:p>
+    <w:p>
+      <w:pPr>
+        <w:numPr>
+          <w:ilvl w:val="2"/>
+          <w:numId w:val="22"/>
+        </w:numPr>
+        <w:contextualSpacing w:val="0"/>
+        <w:rPr>
+          <w:rFonts w:ascii="Calibri" w:hAnsi="Calibri"/>
+          <w:color w:val="000000"/>
+          <w:sz w:val="22"/>
+          <w:szCs w:val="22"/>
+        </w:rPr>
+      </w:pPr>
+      <w:r>
+        <w:rPr>
+          <w:rFonts w:ascii="Calibri" w:hAnsi="Calibri"/>
+          <w:sz w:val="22"/>
+          <w:szCs w:val="22"/>
+        </w:rPr>
+        <w:t xml:space="preserve">I move that the TC approve OData Common Schema Definition Language (CSDL) JSON Representation V4.02 Committee Specification Draft 01 and all associated artifacts packaged together in </w:t>
+      </w:r>
+      <w:r>
+        <w:rPr>
+          <w:rFonts w:ascii="Calibri" w:hAnsi="Calibri"/>
+          <w:sz w:val="22"/>
+          <w:szCs w:val="22"/>
+          <w:highlight w:val="yellow"/>
+        </w:rPr>
+        <w:t>…</w:t>
+      </w:r>
+      <w:r>
+        <w:rPr>
+          <w:rFonts w:ascii="Calibri" w:hAnsi="Calibri"/>
+          <w:sz w:val="22"/>
+          <w:szCs w:val="22"/>
+        </w:rPr>
+        <w:t>, designate the Markdown version of the specification as authoritative, and submit the Committee Specification Draft for 30 days of public review.</w:t>
+      </w:r>
+    </w:p>
+    <w:p>
+      <w:pPr>
+        <w:contextualSpacing w:val="0"/>
+        <w:rPr>
+          <w:rFonts w:ascii="Calibri" w:hAnsi="Calibri"/>
+          <w:color w:val="000000"/>
+          <w:sz w:val="22"/>
+          <w:szCs w:val="22"/>
+        </w:rPr>
+      </w:pPr>
+      <w:r>
+        <w:rPr>
+          <w:rFonts w:ascii="Calibri" w:hAnsi="Calibri"/>
+          <w:color w:val="000000"/>
+          <w:sz w:val="22"/>
+          <w:szCs w:val="22"/>
+        </w:rPr>
+        <w:t>Discussion:</w:t>
+      </w:r>
+    </w:p>
+    <w:p>
+      <w:pPr>
+        <w:ind w:left="360"/>
+        <w:contextualSpacing w:val="0"/>
+        <w:rPr>
+          <w:rStyle w:val="ui-provider"/>
+        </w:rPr>
+      </w:pPr>
+      <w:r>
+        <w:rPr>
+          <w:rFonts w:ascii="Calibri" w:hAnsi="Calibri"/>
+          <w:color w:val="000000"/>
+          <w:sz w:val="22"/>
+          <w:szCs w:val="22"/>
+        </w:rPr>
+        <w:t xml:space="preserve">Hubert </w:t>
+      </w:r>
+      <w:r>
+        <w:rPr>
+          <w:rStyle w:val="ui-provider"/>
+        </w:rPr>
+        <w:t xml:space="preserve">moves that the TC approve OData Common Schema Definition Language (CSDL) JSON Representation V4.02 Committee Specification Draft 01 and all associated artifacts packaged together in </w:t>
+      </w:r>
+      <w:hyperlink r:id="rId26" w:tgtFrame="_blank" w:tooltip="https://github.com/oasis-tcs/odata-specs/raw/dbd9b88fc20823b9264abfb7bb84a7908181aed3/zip/odata-csdl-json-v4.02-csd01-2024-02-28.zip" w:history="1">
         <w:r>
           <w:rPr>
             <w:rStyle w:val="Hyperlink"/>
@@ -2403,7 +2734,7 @@
           <w:sz w:val="22"/>
           <w:szCs w:val="22"/>
         </w:rPr>
-        <w:t>Sample Motion for CSDL XML:</w:t>
+        <w:t>Sample Motion for JSON Format:</w:t>
       </w:r>
     </w:p>
     <w:p>
@@ -2426,16 +2757,7 @@
           <w:sz w:val="22"/>
           <w:szCs w:val="22"/>
         </w:rPr>
-        <w:t xml:space="preserve">I move that the TC approve OData Common Schema Definition Language (CSDL) XML Representation V4.02 Committee Specification Draft 01 and all associated </w:t>
-      </w:r>
-      <w:r>
-        <w:rPr>
-          <w:rFonts w:ascii="Calibri" w:hAnsi="Calibri"/>
-          <w:sz w:val="22"/>
-          <w:szCs w:val="22"/>
-        </w:rPr>
-        <w:lastRenderedPageBreak/>
-        <w:t xml:space="preserve">artifacts packaged together in </w:t>
+        <w:t xml:space="preserve">I move that the TC approve OData JSON Format V4.02 Committee Specification Draft 01 and all associated artifacts packaged together in </w:t>
       </w:r>
       <w:r>
         <w:rPr>
@@ -2507,6 +2829,8 @@
     </w:p>
     <w:p>
       <w:pPr>
+        <w:pStyle w:val="BodyTextIndent2"/>
+        <w:spacing w:before="0" w:beforeAutospacing="0" w:after="0" w:afterAutospacing="0"/>
         <w:ind w:left="360"/>
         <w:contextualSpacing w:val="0"/>
         <w:rPr>
@@ -2522,6 +2846,8 @@
     </w:p>
     <w:p>
       <w:pPr>
+        <w:pStyle w:val="BodyTextIndent2"/>
+        <w:spacing w:before="0" w:beforeAutospacing="0" w:after="0" w:afterAutospacing="0"/>
         <w:ind w:left="360"/>
         <w:contextualSpacing w:val="0"/>
         <w:rPr>
@@ -2534,360 +2860,6 @@
       <w:r>
         <w:rPr>
           <w:rStyle w:val="ui-provider"/>
-        </w:rPr>
-        <w:t>No objections, the motion passes.</w:t>
-      </w:r>
-    </w:p>
-    <w:p>
-      <w:pPr>
-        <w:contextualSpacing w:val="0"/>
-        <w:rPr>
-          <w:rFonts w:ascii="Calibri" w:hAnsi="Calibri"/>
-          <w:color w:val="000000"/>
-          <w:sz w:val="22"/>
-          <w:szCs w:val="22"/>
-        </w:rPr>
-      </w:pPr>
-      <w:r>
-        <w:rPr>
-          <w:rFonts w:ascii="Calibri" w:hAnsi="Calibri"/>
-          <w:color w:val="000000"/>
-          <w:sz w:val="22"/>
-          <w:szCs w:val="22"/>
-        </w:rPr>
-        <w:t>-----</w:t>
-      </w:r>
-    </w:p>
-    <w:p>
-      <w:pPr>
-        <w:numPr>
-          <w:ilvl w:val="1"/>
-          <w:numId w:val="22"/>
-        </w:numPr>
-        <w:contextualSpacing w:val="0"/>
-        <w:rPr>
-          <w:rFonts w:ascii="Calibri" w:hAnsi="Calibri"/>
-          <w:color w:val="000000"/>
-          <w:sz w:val="22"/>
-          <w:szCs w:val="22"/>
-        </w:rPr>
-      </w:pPr>
-      <w:r>
-        <w:rPr>
-          <w:rFonts w:ascii="Calibri" w:hAnsi="Calibri"/>
-          <w:sz w:val="22"/>
-          <w:szCs w:val="22"/>
-        </w:rPr>
-        <w:t>Sample Motion for CSDL JSON:</w:t>
-      </w:r>
-    </w:p>
-    <w:p>
-      <w:pPr>
-        <w:numPr>
-          <w:ilvl w:val="2"/>
-          <w:numId w:val="22"/>
-        </w:numPr>
-        <w:contextualSpacing w:val="0"/>
-        <w:rPr>
-          <w:rFonts w:ascii="Calibri" w:hAnsi="Calibri"/>
-          <w:color w:val="000000"/>
-          <w:sz w:val="22"/>
-          <w:szCs w:val="22"/>
-        </w:rPr>
-      </w:pPr>
-      <w:r>
-        <w:rPr>
-          <w:rFonts w:ascii="Calibri" w:hAnsi="Calibri"/>
-          <w:sz w:val="22"/>
-          <w:szCs w:val="22"/>
-        </w:rPr>
-        <w:t xml:space="preserve">I move that the TC approve OData Common Schema Definition Language (CSDL) JSON Representation V4.02 Committee Specification Draft 01 and all associated artifacts packaged together in </w:t>
-      </w:r>
-      <w:r>
-        <w:rPr>
-          <w:rFonts w:ascii="Calibri" w:hAnsi="Calibri"/>
-          <w:sz w:val="22"/>
-          <w:szCs w:val="22"/>
-          <w:highlight w:val="yellow"/>
-        </w:rPr>
-        <w:t>…</w:t>
-      </w:r>
-      <w:r>
-        <w:rPr>
-          <w:rFonts w:ascii="Calibri" w:hAnsi="Calibri"/>
-          <w:sz w:val="22"/>
-          <w:szCs w:val="22"/>
-        </w:rPr>
-        <w:t>, designate the Markdown version of the specification as authoritative, and submit the Committee Specification Draft for 30 days of public review.</w:t>
-      </w:r>
-    </w:p>
-    <w:p>
-      <w:pPr>
-        <w:contextualSpacing w:val="0"/>
-        <w:rPr>
-          <w:rFonts w:ascii="Calibri" w:hAnsi="Calibri"/>
-          <w:color w:val="000000"/>
-          <w:sz w:val="22"/>
-          <w:szCs w:val="22"/>
-        </w:rPr>
-      </w:pPr>
-      <w:r>
-        <w:rPr>
-          <w:rFonts w:ascii="Calibri" w:hAnsi="Calibri"/>
-          <w:color w:val="000000"/>
-          <w:sz w:val="22"/>
-          <w:szCs w:val="22"/>
-        </w:rPr>
-        <w:t>Discussion:</w:t>
-      </w:r>
-    </w:p>
-    <w:p>
-      <w:pPr>
-        <w:ind w:left="360"/>
-        <w:contextualSpacing w:val="0"/>
-        <w:rPr>
-          <w:rStyle w:val="ui-provider"/>
-        </w:rPr>
-      </w:pPr>
-      <w:r>
-        <w:rPr>
-          <w:rStyle w:val="ui-provider"/>
-        </w:rPr>
-        <w:t>Hubert moves</w:t>
-      </w:r>
-      <w:r>
-        <w:rPr>
-          <w:rStyle w:val="ui-provider"/>
-        </w:rPr>
-        <w:t xml:space="preserve"> that the TC approve OData V4.02 Committee Specification Draft 01 and all associated artifacts packaged together in </w:t>
-      </w:r>
-      <w:hyperlink r:id="rId25" w:tgtFrame="_blank" w:tooltip="https://github.com/oasis-tcs/odata-specs/raw/dbd9b88fc20823b9264abfb7bb84a7908181aed3/zip/odata-v4.02-csd01-2024-02-28.zip" w:history="1">
-        <w:r>
-          <w:rPr>
-            <w:rStyle w:val="Hyperlink"/>
-          </w:rPr>
-          <w:t>https://github.com/oasis-tcs/odata-specs/raw/dbd9b88fc20823b9264abfb7bb84a7908181aed3/zip/odata-v4.02-csd01-2024-02-28.zip</w:t>
-        </w:r>
-      </w:hyperlink>
-      <w:r>
-        <w:rPr>
-          <w:rStyle w:val="ui-provider"/>
-        </w:rPr>
-        <w:t>, designate the Markdown version of the specification as authoritative, and submit the Committee Specification Draft for 30 days of public review.</w:t>
-      </w:r>
-    </w:p>
-    <w:p>
-      <w:pPr>
-        <w:ind w:left="360"/>
-        <w:contextualSpacing w:val="0"/>
-        <w:rPr>
-          <w:rStyle w:val="ui-provider"/>
-        </w:rPr>
-      </w:pPr>
-      <w:r>
-        <w:rPr>
-          <w:rStyle w:val="ui-provider"/>
-        </w:rPr>
-        <w:t>Stefan seconds</w:t>
-      </w:r>
-      <w:r>
-        <w:rPr>
-          <w:rStyle w:val="ui-provider"/>
-        </w:rPr>
-        <w:t>.</w:t>
-      </w:r>
-    </w:p>
-    <w:p>
-      <w:pPr>
-        <w:ind w:left="360"/>
-        <w:contextualSpacing w:val="0"/>
-        <w:rPr>
-          <w:rFonts w:ascii="Calibri" w:hAnsi="Calibri"/>
-          <w:color w:val="000000"/>
-          <w:sz w:val="22"/>
-          <w:szCs w:val="22"/>
-        </w:rPr>
-      </w:pPr>
-      <w:r>
-        <w:rPr>
-          <w:rFonts w:ascii="Calibri" w:hAnsi="Calibri"/>
-          <w:color w:val="000000"/>
-          <w:sz w:val="22"/>
-          <w:szCs w:val="22"/>
-        </w:rPr>
-        <w:t>No objections, the motion passes.</w:t>
-      </w:r>
-    </w:p>
-    <w:p>
-      <w:pPr>
-        <w:contextualSpacing w:val="0"/>
-        <w:rPr>
-          <w:rFonts w:ascii="Calibri" w:hAnsi="Calibri"/>
-          <w:color w:val="000000"/>
-          <w:sz w:val="22"/>
-          <w:szCs w:val="22"/>
-        </w:rPr>
-      </w:pPr>
-      <w:r>
-        <w:rPr>
-          <w:rFonts w:ascii="Calibri" w:hAnsi="Calibri"/>
-          <w:color w:val="000000"/>
-          <w:sz w:val="22"/>
-          <w:szCs w:val="22"/>
-        </w:rPr>
-        <w:t>-----</w:t>
-      </w:r>
-    </w:p>
-    <w:p>
-      <w:pPr>
-        <w:numPr>
-          <w:ilvl w:val="1"/>
-          <w:numId w:val="22"/>
-        </w:numPr>
-        <w:contextualSpacing w:val="0"/>
-        <w:rPr>
-          <w:rFonts w:ascii="Calibri" w:hAnsi="Calibri"/>
-          <w:color w:val="000000"/>
-          <w:sz w:val="22"/>
-          <w:szCs w:val="22"/>
-        </w:rPr>
-      </w:pPr>
-      <w:r>
-        <w:rPr>
-          <w:rFonts w:ascii="Calibri" w:hAnsi="Calibri"/>
-          <w:sz w:val="22"/>
-          <w:szCs w:val="22"/>
-        </w:rPr>
-        <w:t>Sample Motion for JSON Format:</w:t>
-      </w:r>
-    </w:p>
-    <w:p>
-      <w:pPr>
-        <w:numPr>
-          <w:ilvl w:val="2"/>
-          <w:numId w:val="22"/>
-        </w:numPr>
-        <w:contextualSpacing w:val="0"/>
-        <w:rPr>
-          <w:rFonts w:ascii="Calibri" w:hAnsi="Calibri"/>
-          <w:color w:val="000000"/>
-          <w:sz w:val="22"/>
-          <w:szCs w:val="22"/>
-        </w:rPr>
-      </w:pPr>
-      <w:r>
-        <w:rPr>
-          <w:rFonts w:ascii="Calibri" w:hAnsi="Calibri"/>
-          <w:sz w:val="22"/>
-          <w:szCs w:val="22"/>
-        </w:rPr>
-        <w:t xml:space="preserve">I move that the TC approve OData JSON Format V4.02 Committee Specification Draft 01 and all associated artifacts packaged together in </w:t>
-      </w:r>
-      <w:r>
-        <w:rPr>
-          <w:rFonts w:ascii="Calibri" w:hAnsi="Calibri"/>
-          <w:sz w:val="22"/>
-          <w:szCs w:val="22"/>
-          <w:highlight w:val="yellow"/>
-        </w:rPr>
-        <w:t>…</w:t>
-      </w:r>
-      <w:r>
-        <w:rPr>
-          <w:rFonts w:ascii="Calibri" w:hAnsi="Calibri"/>
-          <w:sz w:val="22"/>
-          <w:szCs w:val="22"/>
-        </w:rPr>
-        <w:t>, designate the Markdown version of the specification as authoritative, and submit the Committee Specification Draft for 30 days of public review.</w:t>
-      </w:r>
-    </w:p>
-    <w:p>
-      <w:pPr>
-        <w:contextualSpacing w:val="0"/>
-        <w:rPr>
-          <w:rFonts w:ascii="Calibri" w:hAnsi="Calibri"/>
-          <w:color w:val="000000"/>
-          <w:sz w:val="22"/>
-          <w:szCs w:val="22"/>
-        </w:rPr>
-      </w:pPr>
-      <w:r>
-        <w:rPr>
-          <w:rFonts w:ascii="Calibri" w:hAnsi="Calibri"/>
-          <w:color w:val="000000"/>
-          <w:sz w:val="22"/>
-          <w:szCs w:val="22"/>
-        </w:rPr>
-        <w:t>Discussion:</w:t>
-      </w:r>
-    </w:p>
-    <w:p>
-      <w:pPr>
-        <w:ind w:left="360"/>
-        <w:contextualSpacing w:val="0"/>
-        <w:rPr>
-          <w:rStyle w:val="ui-provider"/>
-        </w:rPr>
-      </w:pPr>
-      <w:r>
-        <w:rPr>
-          <w:rStyle w:val="ui-provider"/>
-        </w:rPr>
-        <w:t>Hubert moves</w:t>
-      </w:r>
-      <w:r>
-        <w:rPr>
-          <w:rStyle w:val="ui-provider"/>
-        </w:rPr>
-        <w:t xml:space="preserve"> that the TC approve OData Common Schema Definition Language (CSDL) XML Representation V4.02 Committee Specification Draft 01 and all associated artifacts packaged together in </w:t>
-      </w:r>
-      <w:hyperlink r:id="rId26" w:tgtFrame="_blank" w:tooltip="https://github.com/oasis-tcs/odata-specs/raw/dbd9b88fc20823b9264abfb7bb84a7908181aed3/zip/odata-csdl-xml-v4.02-csd01-2024-02-28.zip" w:history="1">
-        <w:r>
-          <w:rPr>
-            <w:rStyle w:val="Hyperlink"/>
-          </w:rPr>
-          <w:t>https://github.com/oasis-tcs/odata-specs/raw/dbd9b88fc20823b9264abfb7bb84a7908181aed3/zip/odata-csdl-xml-v4.02-csd01-2024-02-28.zip</w:t>
-        </w:r>
-      </w:hyperlink>
-      <w:r>
-        <w:rPr>
-          <w:rStyle w:val="ui-provider"/>
-        </w:rPr>
-        <w:t>, designate the Markdown version of the specification as authoritative, and submit the Committee Specification Draft for 30 days of public review.</w:t>
-      </w:r>
-    </w:p>
-    <w:p>
-      <w:pPr>
-        <w:ind w:left="360"/>
-        <w:contextualSpacing w:val="0"/>
-        <w:rPr>
-          <w:rStyle w:val="ui-provider"/>
-        </w:rPr>
-      </w:pPr>
-      <w:r>
-        <w:rPr>
-          <w:rStyle w:val="ui-provider"/>
-        </w:rPr>
-        <w:t>George seconds.</w:t>
-      </w:r>
-    </w:p>
-    <w:p>
-      <w:pPr>
-        <w:ind w:left="360"/>
-        <w:contextualSpacing w:val="0"/>
-        <w:rPr>
-          <w:rFonts w:ascii="Calibri" w:hAnsi="Calibri"/>
-          <w:color w:val="000000"/>
-          <w:sz w:val="22"/>
-          <w:szCs w:val="22"/>
-        </w:rPr>
-      </w:pPr>
-      <w:r>
-        <w:rPr>
-          <w:rFonts w:ascii="Calibri" w:hAnsi="Calibri"/>
-          <w:color w:val="000000"/>
-          <w:sz w:val="22"/>
-          <w:szCs w:val="22"/>
         </w:rPr>
         <w:t>No objections, the motion passes.</w:t>
       </w:r>
@@ -3628,13 +3600,7 @@
         <w:rPr>
           <w:rStyle w:val="ui-provider"/>
         </w:rPr>
-        <w:t xml:space="preserve"> to resolve ODATA-1214 as proposed, merge PRs odata-vocabularies#237 and odata-specs#247</w:t>
-      </w:r>
-      <w:r>
-        <w:rPr>
-          <w:rStyle w:val="ui-provider"/>
-        </w:rPr>
-        <w:t xml:space="preserve"> and mark ODATA</w:t>
+        <w:t xml:space="preserve"> to resolve ODATA-1214 as proposed, merge PRs odata-vocabularies#237 and odata-specs#247 and mark ODATA</w:t>
       </w:r>
       <w:r>
         <w:rPr>

</xml_diff>